<commit_message>
Add ucos-ii file to project
More detail please refer to guide
</commit_message>
<xml_diff>
--- a/stm32f429_discovery_uCos_transplantaion_guide.docx
+++ b/stm32f429_discovery_uCos_transplantaion_guide.docx
@@ -88,13 +88,7 @@
         <w:t>stm32f4_dsp_stdperiph_lib</w:t>
       </w:r>
       <w:r>
-        <w:t xml:space="preserve">.zip from </w:t>
-      </w:r>
-      <w:r>
-        <w:t>ST</w:t>
-      </w:r>
-      <w:r>
-        <w:t xml:space="preserve"> or from my </w:t>
+        <w:t xml:space="preserve">.zip from ST or from my </w:t>
       </w:r>
       <w:proofErr w:type="spellStart"/>
       <w:r>
@@ -214,10 +208,7 @@
         <w:t xml:space="preserve">Create </w:t>
       </w:r>
       <w:r>
-        <w:t xml:space="preserve">two folders in </w:t>
-      </w:r>
-      <w:r>
-        <w:t>“</w:t>
+        <w:t>two folders in “</w:t>
       </w:r>
       <w:r>
         <w:t>STM32F429_Discovery_uCOSii</w:t>
@@ -1358,13 +1349,7 @@
         <w:t>C</w:t>
       </w:r>
       <w:r>
-        <w:t xml:space="preserve">ause by stm32f4xx_rcc.h not include, and because in </w:t>
-      </w:r>
-      <w:r>
-        <w:t>stm32f4xx.h</w:t>
-      </w:r>
-      <w:r>
-        <w:t xml:space="preserve"> “</w:t>
+        <w:t>ause by stm32f4xx_rcc.h not include, and because in stm32f4xx.h “</w:t>
       </w:r>
       <w:r>
         <w:t>USE_STDPERIPH_DRIVER</w:t>
@@ -1603,9 +1588,6 @@
       <w:pPr>
         <w:ind w:firstLine="420"/>
         <w:jc w:val="left"/>
-        <w:rPr>
-          <w:rFonts w:hint="eastAsia"/>
-        </w:rPr>
       </w:pPr>
       <w:r>
         <w:rPr>
@@ -1672,10 +1654,7 @@
         <w:t xml:space="preserve"> </w:t>
       </w:r>
       <w:r>
-        <w:t>discovery</w:t>
-      </w:r>
-      <w:r>
-        <w:t xml:space="preserve"> board.</w:t>
+        <w:t>discovery board.</w:t>
       </w:r>
     </w:p>
     <w:p>
@@ -1754,14 +1733,785 @@
     <w:p>
       <w:pPr>
         <w:pStyle w:val="ListParagraph"/>
-        <w:ind w:left="360" w:firstLineChars="0" w:firstLine="0"/>
-        <w:jc w:val="left"/>
-        <w:rPr>
-          <w:rFonts w:hint="eastAsia"/>
-        </w:rPr>
+        <w:numPr>
+          <w:ilvl w:val="0"/>
+          <w:numId w:val="1"/>
+        </w:numPr>
+        <w:ind w:firstLineChars="0"/>
+        <w:jc w:val="left"/>
+      </w:pPr>
+      <w:r>
+        <w:rPr>
+          <w:rFonts w:hint="eastAsia"/>
+        </w:rPr>
+        <w:t xml:space="preserve">Add </w:t>
+      </w:r>
+      <w:proofErr w:type="spellStart"/>
+      <w:r>
+        <w:t>U</w:t>
+      </w:r>
+      <w:r>
+        <w:rPr>
+          <w:rFonts w:hint="eastAsia"/>
+        </w:rPr>
+        <w:t>COS</w:t>
+      </w:r>
+      <w:r>
+        <w:t>i</w:t>
+      </w:r>
+      <w:r>
+        <w:rPr>
+          <w:rFonts w:hint="eastAsia"/>
+        </w:rPr>
+        <w:t>i</w:t>
+      </w:r>
+      <w:proofErr w:type="spellEnd"/>
+      <w:r>
+        <w:rPr>
+          <w:rFonts w:hint="eastAsia"/>
+        </w:rPr>
+        <w:t xml:space="preserve"> file to project </w:t>
+      </w:r>
+    </w:p>
+    <w:p>
+      <w:pPr>
+        <w:pStyle w:val="ListParagraph"/>
+        <w:ind w:left="360" w:firstLineChars="0" w:firstLine="0"/>
+        <w:jc w:val="left"/>
+      </w:pPr>
+      <w:r>
+        <w:rPr>
+          <w:rFonts w:hint="eastAsia"/>
+        </w:rPr>
+        <w:t xml:space="preserve">Copy </w:t>
+      </w:r>
+      <w:r>
+        <w:t>Micrium_STM3240G-EVAL_OS2</w:t>
+      </w:r>
+      <w:r>
+        <w:rPr>
+          <w:rFonts w:hint="eastAsia"/>
+        </w:rPr>
+        <w:t>/software</w:t>
+      </w:r>
+      <w:proofErr w:type="gramStart"/>
+      <w:r>
+        <w:rPr>
+          <w:rFonts w:hint="eastAsia"/>
+        </w:rPr>
+        <w:t xml:space="preserve">/  </w:t>
+      </w:r>
+      <w:proofErr w:type="spellStart"/>
+      <w:r>
+        <w:rPr>
+          <w:rFonts w:hint="eastAsia"/>
+        </w:rPr>
+        <w:t>uC</w:t>
+      </w:r>
+      <w:proofErr w:type="spellEnd"/>
+      <w:proofErr w:type="gramEnd"/>
+      <w:r>
+        <w:rPr>
+          <w:rFonts w:hint="eastAsia"/>
+        </w:rPr>
+        <w:t xml:space="preserve">-CPU </w:t>
+      </w:r>
+      <w:proofErr w:type="spellStart"/>
+      <w:r>
+        <w:rPr>
+          <w:rFonts w:hint="eastAsia"/>
+        </w:rPr>
+        <w:t>uC</w:t>
+      </w:r>
+      <w:proofErr w:type="spellEnd"/>
+      <w:r>
+        <w:rPr>
+          <w:rFonts w:hint="eastAsia"/>
+        </w:rPr>
+        <w:t xml:space="preserve">-LIB </w:t>
+      </w:r>
+      <w:proofErr w:type="spellStart"/>
+      <w:r>
+        <w:rPr>
+          <w:rFonts w:hint="eastAsia"/>
+        </w:rPr>
+        <w:t>uC</w:t>
+      </w:r>
+      <w:r>
+        <w:rPr>
+          <w:rFonts w:hint="eastAsia"/>
+        </w:rPr>
+        <w:t>OS</w:t>
+      </w:r>
+      <w:proofErr w:type="spellEnd"/>
+      <w:r>
+        <w:rPr>
+          <w:rFonts w:hint="eastAsia"/>
+        </w:rPr>
+        <w:t xml:space="preserve">-II to </w:t>
+      </w:r>
+      <w:r>
+        <w:t>STM32F429_Discovery_uCOSii\Project</w:t>
+      </w:r>
+      <w:r>
+        <w:rPr>
+          <w:rFonts w:hint="eastAsia"/>
+        </w:rPr>
+        <w:t xml:space="preserve"> </w:t>
+      </w:r>
+    </w:p>
+    <w:p>
+      <w:pPr>
+        <w:pStyle w:val="ListParagraph"/>
+        <w:ind w:left="360" w:firstLineChars="0" w:firstLine="0"/>
+        <w:jc w:val="left"/>
+      </w:pPr>
+      <w:r>
+        <w:rPr>
+          <w:noProof/>
+        </w:rPr>
+        <w:drawing>
+          <wp:inline distT="0" distB="0" distL="0" distR="0">
+            <wp:extent cx="3898062" cy="2143125"/>
+            <wp:effectExtent l="0" t="0" r="7620" b="0"/>
+            <wp:docPr id="8" name="Picture 8"/>
+            <wp:cNvGraphicFramePr>
+              <a:graphicFrameLocks xmlns:a="http://schemas.openxmlformats.org/drawingml/2006/main" noChangeAspect="1"/>
+            </wp:cNvGraphicFramePr>
+            <a:graphic xmlns:a="http://schemas.openxmlformats.org/drawingml/2006/main">
+              <a:graphicData uri="http://schemas.openxmlformats.org/drawingml/2006/picture">
+                <pic:pic xmlns:pic="http://schemas.openxmlformats.org/drawingml/2006/picture">
+                  <pic:nvPicPr>
+                    <pic:cNvPr id="8" name="14.PNG"/>
+                    <pic:cNvPicPr/>
+                  </pic:nvPicPr>
+                  <pic:blipFill>
+                    <a:blip r:embed="rId19">
+                      <a:extLst>
+                        <a:ext uri="{28A0092B-C50C-407E-A947-70E740481C1C}">
+                          <a14:useLocalDpi xmlns:a14="http://schemas.microsoft.com/office/drawing/2010/main" val="0"/>
+                        </a:ext>
+                      </a:extLst>
+                    </a:blip>
+                    <a:stretch>
+                      <a:fillRect/>
+                    </a:stretch>
+                  </pic:blipFill>
+                  <pic:spPr>
+                    <a:xfrm>
+                      <a:off x="0" y="0"/>
+                      <a:ext cx="3902731" cy="2145692"/>
+                    </a:xfrm>
+                    <a:prstGeom prst="rect">
+                      <a:avLst/>
+                    </a:prstGeom>
+                  </pic:spPr>
+                </pic:pic>
+              </a:graphicData>
+            </a:graphic>
+          </wp:inline>
+        </w:drawing>
+      </w:r>
+    </w:p>
+    <w:p>
+      <w:pPr>
+        <w:pStyle w:val="ListParagraph"/>
+        <w:ind w:left="360" w:firstLineChars="0" w:firstLine="0"/>
+        <w:jc w:val="left"/>
+      </w:pPr>
+    </w:p>
+    <w:p>
+      <w:pPr>
+        <w:pStyle w:val="ListParagraph"/>
+        <w:ind w:left="360" w:firstLineChars="0" w:firstLine="0"/>
+        <w:jc w:val="left"/>
+      </w:pPr>
+      <w:r>
+        <w:t>C</w:t>
+      </w:r>
+      <w:r>
+        <w:rPr>
+          <w:rFonts w:hint="eastAsia"/>
+        </w:rPr>
+        <w:t xml:space="preserve">opy </w:t>
+      </w:r>
+      <w:r>
+        <w:t>Micrium_STM3240G-EVAL_OS2\Software\EvalBoards\ST\STM3240G-EVAL\uCOS-</w:t>
+      </w:r>
+      <w:r>
+        <w:lastRenderedPageBreak/>
+        <w:t>II\</w:t>
+      </w:r>
+      <w:proofErr w:type="gramStart"/>
+      <w:r>
+        <w:t>KeilMDK</w:t>
+      </w:r>
+      <w:r>
+        <w:rPr>
+          <w:rFonts w:hint="eastAsia"/>
+        </w:rPr>
+        <w:t xml:space="preserve">  </w:t>
+      </w:r>
+      <w:proofErr w:type="spellStart"/>
+      <w:r>
+        <w:rPr>
+          <w:rFonts w:hint="eastAsia"/>
+        </w:rPr>
+        <w:t>app</w:t>
+      </w:r>
+      <w:proofErr w:type="gramEnd"/>
+      <w:r>
+        <w:rPr>
+          <w:rFonts w:hint="eastAsia"/>
+        </w:rPr>
+        <w:t>_cfg.h</w:t>
+      </w:r>
+      <w:proofErr w:type="spellEnd"/>
+      <w:r>
+        <w:rPr>
+          <w:rFonts w:hint="eastAsia"/>
+        </w:rPr>
+        <w:t xml:space="preserve">, </w:t>
+      </w:r>
+      <w:proofErr w:type="spellStart"/>
+      <w:r>
+        <w:rPr>
+          <w:rFonts w:hint="eastAsia"/>
+        </w:rPr>
+        <w:t>lib_cfg.h</w:t>
+      </w:r>
+      <w:proofErr w:type="spellEnd"/>
+      <w:r>
+        <w:rPr>
+          <w:rFonts w:hint="eastAsia"/>
+        </w:rPr>
+        <w:t xml:space="preserve"> in to </w:t>
+      </w:r>
+      <w:r>
+        <w:t>STM32F429_Discovery_uCOSii\Project</w:t>
+      </w:r>
+      <w:r>
+        <w:rPr>
+          <w:rFonts w:hint="eastAsia"/>
+        </w:rPr>
+        <w:t>\</w:t>
+      </w:r>
+      <w:r>
+        <w:rPr>
+          <w:rFonts w:hint="eastAsia"/>
+        </w:rPr>
+        <w:t xml:space="preserve">User </w:t>
+      </w:r>
+    </w:p>
+    <w:p>
+      <w:pPr>
+        <w:pStyle w:val="ListParagraph"/>
+        <w:ind w:left="360" w:firstLineChars="0" w:firstLine="0"/>
+        <w:jc w:val="left"/>
+      </w:pPr>
+    </w:p>
+    <w:p>
+      <w:pPr>
+        <w:pStyle w:val="ListParagraph"/>
+        <w:ind w:left="360" w:firstLineChars="0" w:firstLine="0"/>
+        <w:jc w:val="left"/>
+        <w:rPr>
+          <w:rFonts w:hint="eastAsia"/>
+        </w:rPr>
+      </w:pPr>
+      <w:r>
+        <w:rPr>
+          <w:rFonts w:hint="eastAsia"/>
+        </w:rPr>
+        <w:t xml:space="preserve">Copy </w:t>
+      </w:r>
+      <w:r>
+        <w:t>Micrium_STM3240G-EVAL_OS2\Software\EvalBoards\ST\STM3240G-EVAL\uCOS-II\</w:t>
+      </w:r>
+      <w:r>
+        <w:rPr>
+          <w:rFonts w:hint="eastAsia"/>
+        </w:rPr>
+        <w:t xml:space="preserve"> </w:t>
+      </w:r>
+      <w:proofErr w:type="spellStart"/>
+      <w:r>
+        <w:rPr>
+          <w:rFonts w:hint="eastAsia"/>
+        </w:rPr>
+        <w:t>cpu_cfg.h</w:t>
+      </w:r>
+      <w:proofErr w:type="spellEnd"/>
+      <w:r>
+        <w:rPr>
+          <w:rFonts w:hint="eastAsia"/>
+        </w:rPr>
+        <w:t xml:space="preserve">, </w:t>
+      </w:r>
+      <w:proofErr w:type="spellStart"/>
+      <w:r>
+        <w:rPr>
+          <w:rFonts w:hint="eastAsia"/>
+        </w:rPr>
+        <w:t>os_cfg.h</w:t>
+      </w:r>
+      <w:proofErr w:type="spellEnd"/>
+      <w:r>
+        <w:rPr>
+          <w:rFonts w:hint="eastAsia"/>
+        </w:rPr>
+        <w:t xml:space="preserve"> in to </w:t>
+      </w:r>
+      <w:r>
+        <w:t>STM32F429_Discovery_uCOSii\Project</w:t>
+      </w:r>
+      <w:r>
+        <w:rPr>
+          <w:rFonts w:hint="eastAsia"/>
+        </w:rPr>
+        <w:t>\User</w:t>
+      </w:r>
+    </w:p>
+    <w:p>
+      <w:pPr>
+        <w:pStyle w:val="ListParagraph"/>
+        <w:ind w:left="360" w:firstLineChars="0" w:firstLine="0"/>
+        <w:jc w:val="left"/>
+      </w:pPr>
+    </w:p>
+    <w:p>
+      <w:pPr>
+        <w:pStyle w:val="ListParagraph"/>
+        <w:ind w:left="360" w:firstLineChars="0" w:firstLine="0"/>
+        <w:jc w:val="left"/>
+      </w:pPr>
+      <w:r>
+        <w:rPr>
+          <w:rFonts w:hint="eastAsia"/>
+        </w:rPr>
+        <w:t>Add file to project like</w:t>
+      </w:r>
+    </w:p>
+    <w:p>
+      <w:pPr>
+        <w:pStyle w:val="ListParagraph"/>
+        <w:ind w:left="360" w:firstLineChars="0" w:firstLine="0"/>
+        <w:jc w:val="left"/>
+      </w:pPr>
+      <w:r>
+        <w:rPr>
+          <w:rFonts w:hint="eastAsia"/>
+          <w:noProof/>
+        </w:rPr>
+        <w:drawing>
+          <wp:inline distT="0" distB="0" distL="0" distR="0">
+            <wp:extent cx="2400635" cy="6096851"/>
+            <wp:effectExtent l="0" t="0" r="0" b="0"/>
+            <wp:docPr id="14" name="Picture 14"/>
+            <wp:cNvGraphicFramePr>
+              <a:graphicFrameLocks xmlns:a="http://schemas.openxmlformats.org/drawingml/2006/main" noChangeAspect="1"/>
+            </wp:cNvGraphicFramePr>
+            <a:graphic xmlns:a="http://schemas.openxmlformats.org/drawingml/2006/main">
+              <a:graphicData uri="http://schemas.openxmlformats.org/drawingml/2006/picture">
+                <pic:pic xmlns:pic="http://schemas.openxmlformats.org/drawingml/2006/picture">
+                  <pic:nvPicPr>
+                    <pic:cNvPr id="14" name="15.PNG"/>
+                    <pic:cNvPicPr/>
+                  </pic:nvPicPr>
+                  <pic:blipFill>
+                    <a:blip r:embed="rId20">
+                      <a:extLst>
+                        <a:ext uri="{28A0092B-C50C-407E-A947-70E740481C1C}">
+                          <a14:useLocalDpi xmlns:a14="http://schemas.microsoft.com/office/drawing/2010/main" val="0"/>
+                        </a:ext>
+                      </a:extLst>
+                    </a:blip>
+                    <a:stretch>
+                      <a:fillRect/>
+                    </a:stretch>
+                  </pic:blipFill>
+                  <pic:spPr>
+                    <a:xfrm>
+                      <a:off x="0" y="0"/>
+                      <a:ext cx="2400635" cy="6096851"/>
+                    </a:xfrm>
+                    <a:prstGeom prst="rect">
+                      <a:avLst/>
+                    </a:prstGeom>
+                  </pic:spPr>
+                </pic:pic>
+              </a:graphicData>
+            </a:graphic>
+          </wp:inline>
+        </w:drawing>
+      </w:r>
+    </w:p>
+    <w:p>
+      <w:pPr>
+        <w:pStyle w:val="ListParagraph"/>
+        <w:ind w:left="360" w:firstLineChars="0" w:firstLine="0"/>
+        <w:jc w:val="left"/>
+      </w:pPr>
+      <w:r>
+        <w:t>T</w:t>
+      </w:r>
+      <w:r>
+        <w:rPr>
+          <w:rFonts w:hint="eastAsia"/>
+        </w:rPr>
+        <w:t>hen remember add include path</w:t>
+      </w:r>
+    </w:p>
+    <w:p>
+      <w:pPr>
+        <w:pStyle w:val="ListParagraph"/>
+        <w:ind w:left="360" w:firstLineChars="0" w:firstLine="0"/>
+        <w:jc w:val="left"/>
+      </w:pPr>
+      <w:r>
+        <w:rPr>
+          <w:rFonts w:hint="eastAsia"/>
+          <w:noProof/>
+        </w:rPr>
+        <w:lastRenderedPageBreak/>
+        <w:drawing>
+          <wp:inline distT="0" distB="0" distL="0" distR="0">
+            <wp:extent cx="4648849" cy="2972215"/>
+            <wp:effectExtent l="0" t="0" r="0" b="0"/>
+            <wp:docPr id="15" name="Picture 15"/>
+            <wp:cNvGraphicFramePr>
+              <a:graphicFrameLocks xmlns:a="http://schemas.openxmlformats.org/drawingml/2006/main" noChangeAspect="1"/>
+            </wp:cNvGraphicFramePr>
+            <a:graphic xmlns:a="http://schemas.openxmlformats.org/drawingml/2006/main">
+              <a:graphicData uri="http://schemas.openxmlformats.org/drawingml/2006/picture">
+                <pic:pic xmlns:pic="http://schemas.openxmlformats.org/drawingml/2006/picture">
+                  <pic:nvPicPr>
+                    <pic:cNvPr id="15" name="16.PNG"/>
+                    <pic:cNvPicPr/>
+                  </pic:nvPicPr>
+                  <pic:blipFill>
+                    <a:blip r:embed="rId21">
+                      <a:extLst>
+                        <a:ext uri="{28A0092B-C50C-407E-A947-70E740481C1C}">
+                          <a14:useLocalDpi xmlns:a14="http://schemas.microsoft.com/office/drawing/2010/main" val="0"/>
+                        </a:ext>
+                      </a:extLst>
+                    </a:blip>
+                    <a:stretch>
+                      <a:fillRect/>
+                    </a:stretch>
+                  </pic:blipFill>
+                  <pic:spPr>
+                    <a:xfrm>
+                      <a:off x="0" y="0"/>
+                      <a:ext cx="4648849" cy="2972215"/>
+                    </a:xfrm>
+                    <a:prstGeom prst="rect">
+                      <a:avLst/>
+                    </a:prstGeom>
+                  </pic:spPr>
+                </pic:pic>
+              </a:graphicData>
+            </a:graphic>
+          </wp:inline>
+        </w:drawing>
+      </w:r>
+    </w:p>
+    <w:p>
+      <w:pPr>
+        <w:pStyle w:val="ListParagraph"/>
+        <w:ind w:left="360" w:firstLineChars="0" w:firstLine="0"/>
+        <w:jc w:val="left"/>
+      </w:pPr>
+    </w:p>
+    <w:p>
+      <w:pPr>
+        <w:pStyle w:val="ListParagraph"/>
+        <w:ind w:left="360" w:firstLineChars="0" w:firstLine="0"/>
+        <w:jc w:val="left"/>
+        <w:rPr>
+          <w:rFonts w:hint="eastAsia"/>
+        </w:rPr>
+      </w:pPr>
+      <w:r>
+        <w:rPr>
+          <w:rFonts w:hint="eastAsia"/>
+        </w:rPr>
+        <w:t>Then build, here may have some error</w:t>
+      </w:r>
+    </w:p>
+    <w:p>
+      <w:pPr>
+        <w:pStyle w:val="ListParagraph"/>
+        <w:ind w:left="360" w:firstLineChars="0" w:firstLine="0"/>
+        <w:jc w:val="left"/>
+      </w:pPr>
+      <w:r>
+        <w:rPr>
+          <w:rFonts w:hint="eastAsia"/>
+        </w:rPr>
+        <w:t>I met follow error</w:t>
+      </w:r>
+    </w:p>
+    <w:p>
+      <w:pPr>
+        <w:pStyle w:val="ListParagraph"/>
+        <w:numPr>
+          <w:ilvl w:val="0"/>
+          <w:numId w:val="4"/>
+        </w:numPr>
+        <w:ind w:firstLineChars="0"/>
+        <w:jc w:val="left"/>
+      </w:pPr>
+    </w:p>
+    <w:p>
+      <w:pPr>
+        <w:pStyle w:val="ListParagraph"/>
+        <w:ind w:left="720" w:firstLineChars="0" w:firstLine="0"/>
+        <w:jc w:val="left"/>
+      </w:pPr>
+      <w:r>
+        <w:rPr>
+          <w:noProof/>
+        </w:rPr>
+        <w:drawing>
+          <wp:inline distT="0" distB="0" distL="0" distR="0">
+            <wp:extent cx="5274310" cy="1515745"/>
+            <wp:effectExtent l="0" t="0" r="2540" b="8255"/>
+            <wp:docPr id="16" name="Picture 16"/>
+            <wp:cNvGraphicFramePr>
+              <a:graphicFrameLocks xmlns:a="http://schemas.openxmlformats.org/drawingml/2006/main" noChangeAspect="1"/>
+            </wp:cNvGraphicFramePr>
+            <a:graphic xmlns:a="http://schemas.openxmlformats.org/drawingml/2006/main">
+              <a:graphicData uri="http://schemas.openxmlformats.org/drawingml/2006/picture">
+                <pic:pic xmlns:pic="http://schemas.openxmlformats.org/drawingml/2006/picture">
+                  <pic:nvPicPr>
+                    <pic:cNvPr id="16" name="17.PNG"/>
+                    <pic:cNvPicPr/>
+                  </pic:nvPicPr>
+                  <pic:blipFill>
+                    <a:blip r:embed="rId22">
+                      <a:extLst>
+                        <a:ext uri="{28A0092B-C50C-407E-A947-70E740481C1C}">
+                          <a14:useLocalDpi xmlns:a14="http://schemas.microsoft.com/office/drawing/2010/main" val="0"/>
+                        </a:ext>
+                      </a:extLst>
+                    </a:blip>
+                    <a:stretch>
+                      <a:fillRect/>
+                    </a:stretch>
+                  </pic:blipFill>
+                  <pic:spPr>
+                    <a:xfrm>
+                      <a:off x="0" y="0"/>
+                      <a:ext cx="5274310" cy="1515745"/>
+                    </a:xfrm>
+                    <a:prstGeom prst="rect">
+                      <a:avLst/>
+                    </a:prstGeom>
+                  </pic:spPr>
+                </pic:pic>
+              </a:graphicData>
+            </a:graphic>
+          </wp:inline>
+        </w:drawing>
+      </w:r>
+    </w:p>
+    <w:p>
+      <w:pPr>
+        <w:pStyle w:val="ListParagraph"/>
+        <w:ind w:left="360" w:firstLineChars="0" w:firstLine="0"/>
+        <w:jc w:val="left"/>
+      </w:pPr>
+      <w:r>
+        <w:t>S</w:t>
+      </w:r>
+      <w:r>
+        <w:rPr>
+          <w:rFonts w:hint="eastAsia"/>
+        </w:rPr>
+        <w:t xml:space="preserve">olution: </w:t>
+      </w:r>
+      <w:r>
+        <w:rPr>
+          <w:rFonts w:hint="eastAsia"/>
+        </w:rPr>
+        <w:t>Change file User/</w:t>
+      </w:r>
+      <w:proofErr w:type="spellStart"/>
+      <w:r>
+        <w:rPr>
+          <w:rFonts w:hint="eastAsia"/>
+        </w:rPr>
+        <w:t>cpu_cfg.h</w:t>
+      </w:r>
+      <w:proofErr w:type="spellEnd"/>
+      <w:r>
+        <w:rPr>
+          <w:rFonts w:hint="eastAsia"/>
+        </w:rPr>
+        <w:t xml:space="preserve"> line 99 </w:t>
+      </w:r>
+      <w:r>
+        <w:t>“</w:t>
+      </w:r>
+      <w:r>
+        <w:t>#</w:t>
+      </w:r>
+      <w:proofErr w:type="gramStart"/>
+      <w:r>
+        <w:t>define  CPU</w:t>
+      </w:r>
+      <w:proofErr w:type="gramEnd"/>
+      <w:r>
+        <w:t>_CFG_TS_32_EN                       DEF_</w:t>
+      </w:r>
+      <w:r>
+        <w:rPr>
+          <w:rFonts w:hint="eastAsia"/>
+        </w:rPr>
+        <w:t>EN</w:t>
+      </w:r>
+      <w:r>
+        <w:t>ABLED</w:t>
+      </w:r>
+      <w:r>
+        <w:t>”</w:t>
+      </w:r>
+      <w:r>
+        <w:rPr>
+          <w:rFonts w:hint="eastAsia"/>
+        </w:rPr>
+        <w:t xml:space="preserve"> to </w:t>
+      </w:r>
+      <w:r>
+        <w:t>“</w:t>
+      </w:r>
+      <w:r>
+        <w:t xml:space="preserve">#define  CPU_CFG_TS_32_EN                       </w:t>
+      </w:r>
+      <w:r>
+        <w:t>DEF_DISABLED</w:t>
+      </w:r>
+      <w:r>
+        <w:t>”</w:t>
+      </w:r>
+    </w:p>
+    <w:p>
+      <w:pPr>
+        <w:pStyle w:val="ListParagraph"/>
+        <w:ind w:left="360" w:firstLineChars="0" w:firstLine="0"/>
+        <w:jc w:val="left"/>
       </w:pPr>
       <w:bookmarkStart w:id="0" w:name="_GoBack"/>
       <w:bookmarkEnd w:id="0"/>
+    </w:p>
+    <w:p>
+      <w:pPr>
+        <w:pStyle w:val="ListParagraph"/>
+        <w:ind w:left="360" w:firstLineChars="0" w:firstLine="0"/>
+        <w:jc w:val="left"/>
+        <w:rPr>
+          <w:rFonts w:hint="eastAsia"/>
+        </w:rPr>
+      </w:pPr>
+      <w:r>
+        <w:rPr>
+          <w:rFonts w:hint="eastAsia"/>
+        </w:rPr>
+        <w:t>Change file User/</w:t>
+      </w:r>
+      <w:proofErr w:type="spellStart"/>
+      <w:r>
+        <w:rPr>
+          <w:rFonts w:hint="eastAsia"/>
+        </w:rPr>
+        <w:t>os</w:t>
+      </w:r>
+      <w:r>
+        <w:rPr>
+          <w:rFonts w:hint="eastAsia"/>
+        </w:rPr>
+        <w:t>_cfg.h</w:t>
+      </w:r>
+      <w:proofErr w:type="spellEnd"/>
+      <w:r>
+        <w:t xml:space="preserve"> </w:t>
+      </w:r>
+      <w:r>
+        <w:rPr>
+          <w:rFonts w:hint="eastAsia"/>
+        </w:rPr>
+        <w:t>l</w:t>
+      </w:r>
+      <w:r>
+        <w:rPr>
+          <w:rFonts w:hint="eastAsia"/>
+        </w:rPr>
+        <w:t xml:space="preserve">ine 30 </w:t>
+      </w:r>
+      <w:r>
+        <w:t>“</w:t>
+      </w:r>
+      <w:r>
+        <w:t>#d</w:t>
+      </w:r>
+      <w:r>
+        <w:t>efine OS_APP_HOOKS_EN</w:t>
+      </w:r>
+      <w:r>
+        <w:rPr>
+          <w:rFonts w:hint="eastAsia"/>
+        </w:rPr>
+        <w:t xml:space="preserve">  </w:t>
+      </w:r>
+      <w:r>
+        <w:t xml:space="preserve"> </w:t>
+      </w:r>
+      <w:r>
+        <w:rPr>
+          <w:rFonts w:hint="eastAsia"/>
+        </w:rPr>
+        <w:t>1</w:t>
+      </w:r>
+      <w:r>
+        <w:t>u</w:t>
+      </w:r>
+      <w:r>
+        <w:t>”</w:t>
+      </w:r>
+      <w:r>
+        <w:rPr>
+          <w:rFonts w:hint="eastAsia"/>
+        </w:rPr>
+        <w:t xml:space="preserve"> to </w:t>
+      </w:r>
+      <w:r>
+        <w:t>“</w:t>
+      </w:r>
+      <w:r>
+        <w:t>#d</w:t>
+      </w:r>
+      <w:r>
+        <w:t>efine OS_APP_HOOKS_</w:t>
+      </w:r>
+      <w:proofErr w:type="gramStart"/>
+      <w:r>
+        <w:t xml:space="preserve">EN </w:t>
+      </w:r>
+      <w:r>
+        <w:rPr>
+          <w:rFonts w:hint="eastAsia"/>
+        </w:rPr>
+        <w:t xml:space="preserve"> </w:t>
+      </w:r>
+      <w:r>
+        <w:t>0u</w:t>
+      </w:r>
+      <w:proofErr w:type="gramEnd"/>
+      <w:r>
+        <w:t>”</w:t>
+      </w:r>
     </w:p>
     <w:sectPr>
       <w:pgSz w:w="11906" w:h="16838"/>
@@ -1776,10 +2526,10 @@
 <file path=word/numbering.xml><?xml version="1.0" encoding="utf-8"?>
 <w:numbering xmlns:wpc="http://schemas.microsoft.com/office/word/2010/wordprocessingCanvas" xmlns:mc="http://schemas.openxmlformats.org/markup-compatibility/2006" xmlns:o="urn:schemas-microsoft-com:office:office" xmlns:r="http://schemas.openxmlformats.org/officeDocument/2006/relationships" xmlns:m="http://schemas.openxmlformats.org/officeDocument/2006/math" xmlns:v="urn:schemas-microsoft-com:vml" xmlns:wp14="http://schemas.microsoft.com/office/word/2010/wordprocessingDrawing" xmlns:wp="http://schemas.openxmlformats.org/drawingml/2006/wordprocessingDrawing" xmlns:w10="urn:schemas-microsoft-com:office:word" xmlns:w="http://schemas.openxmlformats.org/wordprocessingml/2006/main" xmlns:w14="http://schemas.microsoft.com/office/word/2010/wordml" xmlns:w15="http://schemas.microsoft.com/office/word/2012/wordml" xmlns:wpg="http://schemas.microsoft.com/office/word/2010/wordprocessingGroup" xmlns:wpi="http://schemas.microsoft.com/office/word/2010/wordprocessingInk" xmlns:wne="http://schemas.microsoft.com/office/word/2006/wordml" xmlns:wps="http://schemas.microsoft.com/office/word/2010/wordprocessingShape" mc:Ignorable="w14 w15 wp14">
   <w:abstractNum w:abstractNumId="0" w15:restartNumberingAfterBreak="0">
-    <w:nsid w:val="551976DE"/>
+    <w:nsid w:val="00BD0729"/>
     <w:multiLevelType w:val="hybridMultilevel"/>
-    <w:tmpl w:val="16841716"/>
-    <w:lvl w:ilvl="0" w:tplc="D6503DD2">
+    <w:tmpl w:val="F5FA1CE6"/>
+    <w:lvl w:ilvl="0" w:tplc="484A99B4">
       <w:start w:val="1"/>
       <w:numFmt w:val="decimal"/>
       <w:lvlText w:val="(%1)"/>
@@ -1865,13 +2615,13 @@
     </w:lvl>
   </w:abstractNum>
   <w:abstractNum w:abstractNumId="1" w15:restartNumberingAfterBreak="0">
-    <w:nsid w:val="65833233"/>
+    <w:nsid w:val="551976DE"/>
     <w:multiLevelType w:val="hybridMultilevel"/>
-    <w:tmpl w:val="5900D132"/>
-    <w:lvl w:ilvl="0" w:tplc="D76494D0">
+    <w:tmpl w:val="16841716"/>
+    <w:lvl w:ilvl="0" w:tplc="D6503DD2">
       <w:start w:val="1"/>
       <w:numFmt w:val="decimal"/>
-      <w:lvlText w:val="%1."/>
+      <w:lvlText w:val="(%1)"/>
       <w:lvlJc w:val="left"/>
       <w:pPr>
         <w:ind w:left="720" w:hanging="360"/>
@@ -1954,16 +2704,16 @@
     </w:lvl>
   </w:abstractNum>
   <w:abstractNum w:abstractNumId="2" w15:restartNumberingAfterBreak="0">
-    <w:nsid w:val="7CFC2333"/>
+    <w:nsid w:val="65833233"/>
     <w:multiLevelType w:val="hybridMultilevel"/>
-    <w:tmpl w:val="310CFEBC"/>
-    <w:lvl w:ilvl="0" w:tplc="BD8C4388">
+    <w:tmpl w:val="5900D132"/>
+    <w:lvl w:ilvl="0" w:tplc="D76494D0">
       <w:start w:val="1"/>
       <w:numFmt w:val="decimal"/>
       <w:lvlText w:val="%1."/>
       <w:lvlJc w:val="left"/>
       <w:pPr>
-        <w:ind w:left="360" w:hanging="360"/>
+        <w:ind w:left="720" w:hanging="360"/>
       </w:pPr>
       <w:rPr>
         <w:rFonts w:hint="default"/>
@@ -1975,7 +2725,7 @@
       <w:lvlText w:val="%2)"/>
       <w:lvlJc w:val="left"/>
       <w:pPr>
-        <w:ind w:left="840" w:hanging="420"/>
+        <w:ind w:left="1200" w:hanging="420"/>
       </w:pPr>
     </w:lvl>
     <w:lvl w:ilvl="2" w:tplc="0409001B" w:tentative="1">
@@ -1984,7 +2734,7 @@
       <w:lvlText w:val="%3."/>
       <w:lvlJc w:val="right"/>
       <w:pPr>
-        <w:ind w:left="1260" w:hanging="420"/>
+        <w:ind w:left="1620" w:hanging="420"/>
       </w:pPr>
     </w:lvl>
     <w:lvl w:ilvl="3" w:tplc="0409000F" w:tentative="1">
@@ -1993,7 +2743,7 @@
       <w:lvlText w:val="%4."/>
       <w:lvlJc w:val="left"/>
       <w:pPr>
-        <w:ind w:left="1680" w:hanging="420"/>
+        <w:ind w:left="2040" w:hanging="420"/>
       </w:pPr>
     </w:lvl>
     <w:lvl w:ilvl="4" w:tplc="04090019" w:tentative="1">
@@ -2002,7 +2752,7 @@
       <w:lvlText w:val="%5)"/>
       <w:lvlJc w:val="left"/>
       <w:pPr>
-        <w:ind w:left="2100" w:hanging="420"/>
+        <w:ind w:left="2460" w:hanging="420"/>
       </w:pPr>
     </w:lvl>
     <w:lvl w:ilvl="5" w:tplc="0409001B" w:tentative="1">
@@ -2011,7 +2761,7 @@
       <w:lvlText w:val="%6."/>
       <w:lvlJc w:val="right"/>
       <w:pPr>
-        <w:ind w:left="2520" w:hanging="420"/>
+        <w:ind w:left="2880" w:hanging="420"/>
       </w:pPr>
     </w:lvl>
     <w:lvl w:ilvl="6" w:tplc="0409000F" w:tentative="1">
@@ -2020,7 +2770,7 @@
       <w:lvlText w:val="%7."/>
       <w:lvlJc w:val="left"/>
       <w:pPr>
-        <w:ind w:left="2940" w:hanging="420"/>
+        <w:ind w:left="3300" w:hanging="420"/>
       </w:pPr>
     </w:lvl>
     <w:lvl w:ilvl="7" w:tplc="04090019" w:tentative="1">
@@ -2029,7 +2779,7 @@
       <w:lvlText w:val="%8)"/>
       <w:lvlJc w:val="left"/>
       <w:pPr>
-        <w:ind w:left="3360" w:hanging="420"/>
+        <w:ind w:left="3720" w:hanging="420"/>
       </w:pPr>
     </w:lvl>
     <w:lvl w:ilvl="8" w:tplc="0409001B" w:tentative="1">
@@ -2038,17 +2788,109 @@
       <w:lvlText w:val="%9."/>
       <w:lvlJc w:val="right"/>
       <w:pPr>
+        <w:ind w:left="4140" w:hanging="420"/>
+      </w:pPr>
+    </w:lvl>
+  </w:abstractNum>
+  <w:abstractNum w:abstractNumId="3" w15:restartNumberingAfterBreak="0">
+    <w:nsid w:val="7CFC2333"/>
+    <w:multiLevelType w:val="hybridMultilevel"/>
+    <w:tmpl w:val="310CFEBC"/>
+    <w:lvl w:ilvl="0" w:tplc="BD8C4388">
+      <w:start w:val="1"/>
+      <w:numFmt w:val="decimal"/>
+      <w:lvlText w:val="%1."/>
+      <w:lvlJc w:val="left"/>
+      <w:pPr>
+        <w:ind w:left="360" w:hanging="360"/>
+      </w:pPr>
+      <w:rPr>
+        <w:rFonts w:hint="default"/>
+      </w:rPr>
+    </w:lvl>
+    <w:lvl w:ilvl="1" w:tplc="04090019" w:tentative="1">
+      <w:start w:val="1"/>
+      <w:numFmt w:val="lowerLetter"/>
+      <w:lvlText w:val="%2)"/>
+      <w:lvlJc w:val="left"/>
+      <w:pPr>
+        <w:ind w:left="840" w:hanging="420"/>
+      </w:pPr>
+    </w:lvl>
+    <w:lvl w:ilvl="2" w:tplc="0409001B" w:tentative="1">
+      <w:start w:val="1"/>
+      <w:numFmt w:val="lowerRoman"/>
+      <w:lvlText w:val="%3."/>
+      <w:lvlJc w:val="right"/>
+      <w:pPr>
+        <w:ind w:left="1260" w:hanging="420"/>
+      </w:pPr>
+    </w:lvl>
+    <w:lvl w:ilvl="3" w:tplc="0409000F" w:tentative="1">
+      <w:start w:val="1"/>
+      <w:numFmt w:val="decimal"/>
+      <w:lvlText w:val="%4."/>
+      <w:lvlJc w:val="left"/>
+      <w:pPr>
+        <w:ind w:left="1680" w:hanging="420"/>
+      </w:pPr>
+    </w:lvl>
+    <w:lvl w:ilvl="4" w:tplc="04090019" w:tentative="1">
+      <w:start w:val="1"/>
+      <w:numFmt w:val="lowerLetter"/>
+      <w:lvlText w:val="%5)"/>
+      <w:lvlJc w:val="left"/>
+      <w:pPr>
+        <w:ind w:left="2100" w:hanging="420"/>
+      </w:pPr>
+    </w:lvl>
+    <w:lvl w:ilvl="5" w:tplc="0409001B" w:tentative="1">
+      <w:start w:val="1"/>
+      <w:numFmt w:val="lowerRoman"/>
+      <w:lvlText w:val="%6."/>
+      <w:lvlJc w:val="right"/>
+      <w:pPr>
+        <w:ind w:left="2520" w:hanging="420"/>
+      </w:pPr>
+    </w:lvl>
+    <w:lvl w:ilvl="6" w:tplc="0409000F" w:tentative="1">
+      <w:start w:val="1"/>
+      <w:numFmt w:val="decimal"/>
+      <w:lvlText w:val="%7."/>
+      <w:lvlJc w:val="left"/>
+      <w:pPr>
+        <w:ind w:left="2940" w:hanging="420"/>
+      </w:pPr>
+    </w:lvl>
+    <w:lvl w:ilvl="7" w:tplc="04090019" w:tentative="1">
+      <w:start w:val="1"/>
+      <w:numFmt w:val="lowerLetter"/>
+      <w:lvlText w:val="%8)"/>
+      <w:lvlJc w:val="left"/>
+      <w:pPr>
+        <w:ind w:left="3360" w:hanging="420"/>
+      </w:pPr>
+    </w:lvl>
+    <w:lvl w:ilvl="8" w:tplc="0409001B" w:tentative="1">
+      <w:start w:val="1"/>
+      <w:numFmt w:val="lowerRoman"/>
+      <w:lvlText w:val="%9."/>
+      <w:lvlJc w:val="right"/>
+      <w:pPr>
         <w:ind w:left="3780" w:hanging="420"/>
       </w:pPr>
     </w:lvl>
   </w:abstractNum>
   <w:num w:numId="1">
+    <w:abstractNumId w:val="3"/>
+  </w:num>
+  <w:num w:numId="2">
     <w:abstractNumId w:val="2"/>
   </w:num>
-  <w:num w:numId="2">
+  <w:num w:numId="3">
     <w:abstractNumId w:val="1"/>
   </w:num>
-  <w:num w:numId="3">
+  <w:num w:numId="4">
     <w:abstractNumId w:val="0"/>
   </w:num>
 </w:numbering>

</xml_diff>

<commit_message>
Clear no use file
</commit_message>
<xml_diff>
--- a/stm32f429_discovery_uCos_transplantaion_guide.docx
+++ b/stm32f429_discovery_uCos_transplantaion_guide.docx
@@ -7,15 +7,7 @@
         <w:pStyle w:val="Title"/>
       </w:pPr>
       <w:r>
-        <w:t xml:space="preserve">STM32F429 DISCOVERY board </w:t>
-      </w:r>
-      <w:proofErr w:type="spellStart"/>
-      <w:r>
-        <w:t>uCOSii</w:t>
-      </w:r>
-      <w:proofErr w:type="spellEnd"/>
-      <w:r>
-        <w:t xml:space="preserve"> transplantation Guide</w:t>
+        <w:t>STM32F429 DISCOVERY board uCOSii transplantation Guide</w:t>
       </w:r>
     </w:p>
     <w:p>
@@ -40,21 +32,11 @@
       <w:r>
         <w:t xml:space="preserve">.zip from </w:t>
       </w:r>
-      <w:proofErr w:type="spellStart"/>
       <w:r>
         <w:t>Micrium</w:t>
       </w:r>
-      <w:proofErr w:type="spellEnd"/>
-      <w:r>
-        <w:t xml:space="preserve"> or from my </w:t>
-      </w:r>
-      <w:proofErr w:type="spellStart"/>
-      <w:r>
-        <w:t>github</w:t>
-      </w:r>
-      <w:proofErr w:type="spellEnd"/>
-      <w:r>
-        <w:t xml:space="preserve"> </w:t>
+      <w:r>
+        <w:t xml:space="preserve"> or from my github </w:t>
       </w:r>
       <w:hyperlink r:id="rId5" w:history="1">
         <w:r>
@@ -88,13 +70,8 @@
         <w:t>stm32f4_dsp_stdperiph_lib</w:t>
       </w:r>
       <w:r>
-        <w:t xml:space="preserve">.zip from ST or from my </w:t>
-      </w:r>
-      <w:proofErr w:type="spellStart"/>
-      <w:r>
-        <w:t>github</w:t>
-      </w:r>
-      <w:proofErr w:type="spellEnd"/>
+        <w:t>.zip from ST or from my github</w:t>
+      </w:r>
     </w:p>
     <w:p>
       <w:pPr>
@@ -508,7 +485,6 @@
         </w:rPr>
         <w:t xml:space="preserve"> and </w:t>
       </w:r>
-      <w:proofErr w:type="spellStart"/>
       <w:r>
         <w:rPr>
           <w:highlight w:val="yellow"/>
@@ -516,14 +492,12 @@
         </w:rPr>
         <w:t>core_cmFunc.h</w:t>
       </w:r>
-      <w:proofErr w:type="spellEnd"/>
       <w:r>
         <w:rPr>
           <w:shd w:val="pct15" w:color="auto" w:fill="FFFFFF"/>
         </w:rPr>
         <w:t xml:space="preserve"> and </w:t>
       </w:r>
-      <w:proofErr w:type="spellStart"/>
       <w:r>
         <w:rPr>
           <w:highlight w:val="yellow"/>
@@ -531,14 +505,12 @@
         </w:rPr>
         <w:t>core_cmInstr.h</w:t>
       </w:r>
-      <w:proofErr w:type="spellEnd"/>
       <w:r>
         <w:rPr>
           <w:shd w:val="pct15" w:color="auto" w:fill="FFFFFF"/>
         </w:rPr>
         <w:t xml:space="preserve"> and </w:t>
       </w:r>
-      <w:proofErr w:type="spellStart"/>
       <w:r>
         <w:rPr>
           <w:highlight w:val="yellow"/>
@@ -546,7 +518,6 @@
         </w:rPr>
         <w:t>core_cmSimd.h</w:t>
       </w:r>
-      <w:proofErr w:type="spellEnd"/>
       <w:r>
         <w:rPr>
           <w:shd w:val="pct15" w:color="auto" w:fill="FFFFFF"/>
@@ -723,25 +694,21 @@
           <w:shd w:val="pct15" w:color="auto" w:fill="FFFFFF"/>
         </w:rPr>
       </w:pPr>
-      <w:proofErr w:type="spellStart"/>
       <w:r>
         <w:rPr>
           <w:highlight w:val="yellow"/>
         </w:rPr>
         <w:t>main.c</w:t>
       </w:r>
-      <w:proofErr w:type="spellEnd"/>
       <w:r>
         <w:t xml:space="preserve"> </w:t>
       </w:r>
-      <w:proofErr w:type="spellStart"/>
       <w:r>
         <w:rPr>
           <w:highlight w:val="yellow"/>
         </w:rPr>
         <w:t>main.h</w:t>
       </w:r>
-      <w:proofErr w:type="spellEnd"/>
       <w:r>
         <w:t xml:space="preserve"> </w:t>
       </w:r>
@@ -827,15 +794,7 @@
         <w:jc w:val="left"/>
       </w:pPr>
       <w:r>
-        <w:t xml:space="preserve">Create new </w:t>
-      </w:r>
-      <w:proofErr w:type="spellStart"/>
-      <w:r>
-        <w:t>Keil</w:t>
-      </w:r>
-      <w:proofErr w:type="spellEnd"/>
-      <w:r>
-        <w:t xml:space="preserve"> project, and chose 429ZITx</w:t>
+        <w:t>Create new Keil project, and chose 429ZITx</w:t>
       </w:r>
     </w:p>
     <w:p>
@@ -1328,15 +1287,7 @@
         <w:jc w:val="left"/>
       </w:pPr>
       <w:r>
-        <w:t>identifier "</w:t>
-      </w:r>
-      <w:proofErr w:type="spellStart"/>
-      <w:r>
-        <w:t>RCC_ClocksTypeDef</w:t>
-      </w:r>
-      <w:proofErr w:type="spellEnd"/>
-      <w:r>
-        <w:t>" is undefined</w:t>
+        <w:t>identifier "RCC_ClocksTypeDef" is undefined</w:t>
       </w:r>
     </w:p>
     <w:p>
@@ -1526,15 +1477,7 @@
         <w:t xml:space="preserve">elete </w:t>
       </w:r>
       <w:r>
-        <w:t xml:space="preserve">stm32f4xx_fsmc.c from Libraries or </w:t>
-      </w:r>
-      <w:proofErr w:type="gramStart"/>
-      <w:r>
-        <w:t>un-</w:t>
-      </w:r>
-      <w:proofErr w:type="gramEnd"/>
-      <w:r>
-        <w:t>include from build</w:t>
+        <w:t>stm32f4xx_fsmc.c from Libraries or un-include from build</w:t>
       </w:r>
       <w:r>
         <w:rPr>
@@ -1627,15 +1570,7 @@
         <w:t>,</w:t>
       </w:r>
       <w:r>
-        <w:t xml:space="preserve"> stm32f429 discovery use on board </w:t>
-      </w:r>
-      <w:proofErr w:type="spellStart"/>
-      <w:r>
-        <w:t>st</w:t>
-      </w:r>
-      <w:proofErr w:type="spellEnd"/>
-      <w:r>
-        <w:t>-link</w:t>
+        <w:t xml:space="preserve"> stm32f429 discovery use on board st-link</w:t>
       </w:r>
       <w:r>
         <w:t xml:space="preserve"> download with SWD</w:t>
@@ -1664,15 +1599,7 @@
         <w:jc w:val="left"/>
       </w:pPr>
       <w:r>
-        <w:t xml:space="preserve">In order to test, in </w:t>
-      </w:r>
-      <w:proofErr w:type="spellStart"/>
-      <w:r>
-        <w:t>main.c</w:t>
-      </w:r>
-      <w:proofErr w:type="spellEnd"/>
-      <w:r>
-        <w:t>, code for</w:t>
+        <w:t>In order to test, in main.c, code for</w:t>
       </w:r>
       <w:r>
         <w:t xml:space="preserve"> </w:t>
@@ -1697,15 +1624,24 @@
           <w:shd w:val="clear" w:color="auto" w:fill="FFFFFF"/>
         </w:rPr>
       </w:pPr>
-      <w:proofErr w:type="spellStart"/>
-      <w:r>
-        <w:t>Git</w:t>
-      </w:r>
-      <w:proofErr w:type="spellEnd"/>
-      <w:r>
-        <w:t xml:space="preserve"> commit point </w:t>
-      </w:r>
-      <w:r>
+      <w:r>
+        <w:t>T</w:t>
+      </w:r>
+      <w:r>
+        <w:rPr>
+          <w:rFonts w:hint="eastAsia"/>
+        </w:rPr>
+        <w:t xml:space="preserve">ag </w:t>
+      </w:r>
+      <w:r>
+        <w:t>v0.1 release this test code.</w:t>
+      </w:r>
+    </w:p>
+    <w:p>
+      <w:pPr>
+        <w:pStyle w:val="ListParagraph"/>
+        <w:ind w:left="360" w:firstLineChars="0" w:firstLine="0"/>
+        <w:jc w:val="left"/>
         <w:rPr>
           <w:rFonts w:ascii="Consolas" w:hAnsi="Consolas" w:cs="Consolas"/>
           <w:color w:val="444444"/>
@@ -1713,21 +1649,6 @@
           <w:szCs w:val="18"/>
           <w:shd w:val="clear" w:color="auto" w:fill="FFFFFF"/>
         </w:rPr>
-        <w:t>784575d14c866d4466d2773dd3ec46b5a9fe46df</w:t>
-      </w:r>
-    </w:p>
-    <w:p>
-      <w:pPr>
-        <w:pStyle w:val="ListParagraph"/>
-        <w:ind w:left="360" w:firstLineChars="0" w:firstLine="0"/>
-        <w:jc w:val="left"/>
-        <w:rPr>
-          <w:rFonts w:ascii="Consolas" w:hAnsi="Consolas" w:cs="Consolas"/>
-          <w:color w:val="444444"/>
-          <w:sz w:val="18"/>
-          <w:szCs w:val="18"/>
-          <w:shd w:val="clear" w:color="auto" w:fill="FFFFFF"/>
-        </w:rPr>
       </w:pPr>
     </w:p>
     <w:p>
@@ -1746,7 +1667,6 @@
         </w:rPr>
         <w:t xml:space="preserve">Add </w:t>
       </w:r>
-      <w:proofErr w:type="spellStart"/>
       <w:r>
         <w:t>U</w:t>
       </w:r>
@@ -1763,14 +1683,7 @@
         <w:rPr>
           <w:rFonts w:hint="eastAsia"/>
         </w:rPr>
-        <w:t>i</w:t>
-      </w:r>
-      <w:proofErr w:type="spellEnd"/>
-      <w:r>
-        <w:rPr>
-          <w:rFonts w:hint="eastAsia"/>
-        </w:rPr>
-        <w:t xml:space="preserve"> file to project </w:t>
+        <w:t xml:space="preserve">i file to project </w:t>
       </w:r>
     </w:p>
     <w:p>
@@ -1792,63 +1705,7 @@
         <w:rPr>
           <w:rFonts w:hint="eastAsia"/>
         </w:rPr>
-        <w:t>/software</w:t>
-      </w:r>
-      <w:proofErr w:type="gramStart"/>
-      <w:r>
-        <w:rPr>
-          <w:rFonts w:hint="eastAsia"/>
-        </w:rPr>
-        <w:t xml:space="preserve">/  </w:t>
-      </w:r>
-      <w:proofErr w:type="spellStart"/>
-      <w:r>
-        <w:rPr>
-          <w:rFonts w:hint="eastAsia"/>
-        </w:rPr>
-        <w:t>uC</w:t>
-      </w:r>
-      <w:proofErr w:type="spellEnd"/>
-      <w:proofErr w:type="gramEnd"/>
-      <w:r>
-        <w:rPr>
-          <w:rFonts w:hint="eastAsia"/>
-        </w:rPr>
-        <w:t xml:space="preserve">-CPU </w:t>
-      </w:r>
-      <w:proofErr w:type="spellStart"/>
-      <w:r>
-        <w:rPr>
-          <w:rFonts w:hint="eastAsia"/>
-        </w:rPr>
-        <w:t>uC</w:t>
-      </w:r>
-      <w:proofErr w:type="spellEnd"/>
-      <w:r>
-        <w:rPr>
-          <w:rFonts w:hint="eastAsia"/>
-        </w:rPr>
-        <w:t xml:space="preserve">-LIB </w:t>
-      </w:r>
-      <w:proofErr w:type="spellStart"/>
-      <w:r>
-        <w:rPr>
-          <w:rFonts w:hint="eastAsia"/>
-        </w:rPr>
-        <w:t>uC</w:t>
-      </w:r>
-      <w:r>
-        <w:rPr>
-          <w:rFonts w:hint="eastAsia"/>
-        </w:rPr>
-        <w:t>OS</w:t>
-      </w:r>
-      <w:proofErr w:type="spellEnd"/>
-      <w:r>
-        <w:rPr>
-          <w:rFonts w:hint="eastAsia"/>
-        </w:rPr>
-        <w:t xml:space="preserve">-II to </w:t>
+        <w:t xml:space="preserve">/software/  uC-CPU uC-LIB uCOS-II to </w:t>
       </w:r>
       <w:r>
         <w:t>STM32F429_Discovery_uCOSii\Project</w:t>
@@ -1940,52 +1797,13 @@
       </w:r>
       <w:r>
         <w:lastRenderedPageBreak/>
-        <w:t>II\</w:t>
-      </w:r>
-      <w:proofErr w:type="gramStart"/>
-      <w:r>
-        <w:t>KeilMDK</w:t>
-      </w:r>
-      <w:r>
-        <w:rPr>
-          <w:rFonts w:hint="eastAsia"/>
-        </w:rPr>
-        <w:t xml:space="preserve">  </w:t>
-      </w:r>
-      <w:proofErr w:type="spellStart"/>
-      <w:r>
-        <w:rPr>
-          <w:rFonts w:hint="eastAsia"/>
-        </w:rPr>
-        <w:t>app</w:t>
-      </w:r>
-      <w:proofErr w:type="gramEnd"/>
-      <w:r>
-        <w:rPr>
-          <w:rFonts w:hint="eastAsia"/>
-        </w:rPr>
-        <w:t>_cfg.h</w:t>
-      </w:r>
-      <w:proofErr w:type="spellEnd"/>
-      <w:r>
-        <w:rPr>
-          <w:rFonts w:hint="eastAsia"/>
-        </w:rPr>
-        <w:t xml:space="preserve">, </w:t>
-      </w:r>
-      <w:proofErr w:type="spellStart"/>
-      <w:r>
-        <w:rPr>
-          <w:rFonts w:hint="eastAsia"/>
-        </w:rPr>
-        <w:t>lib_cfg.h</w:t>
-      </w:r>
-      <w:proofErr w:type="spellEnd"/>
-      <w:r>
-        <w:rPr>
-          <w:rFonts w:hint="eastAsia"/>
-        </w:rPr>
-        <w:t xml:space="preserve"> in to </w:t>
+        <w:t>II\KeilMDK</w:t>
+      </w:r>
+      <w:r>
+        <w:rPr>
+          <w:rFonts w:hint="eastAsia"/>
+        </w:rPr>
+        <w:t xml:space="preserve">  app_cfg.h, lib_cfg.h in to </w:t>
       </w:r>
       <w:r>
         <w:t>STM32F429_Discovery_uCOSii\Project</w:t>
@@ -2015,9 +1833,6 @@
         <w:pStyle w:val="ListParagraph"/>
         <w:ind w:left="360" w:firstLineChars="0" w:firstLine="0"/>
         <w:jc w:val="left"/>
-        <w:rPr>
-          <w:rFonts w:hint="eastAsia"/>
-        </w:rPr>
       </w:pPr>
       <w:r>
         <w:rPr>
@@ -2032,35 +1847,7 @@
         <w:rPr>
           <w:rFonts w:hint="eastAsia"/>
         </w:rPr>
-        <w:t xml:space="preserve"> </w:t>
-      </w:r>
-      <w:proofErr w:type="spellStart"/>
-      <w:r>
-        <w:rPr>
-          <w:rFonts w:hint="eastAsia"/>
-        </w:rPr>
-        <w:t>cpu_cfg.h</w:t>
-      </w:r>
-      <w:proofErr w:type="spellEnd"/>
-      <w:r>
-        <w:rPr>
-          <w:rFonts w:hint="eastAsia"/>
-        </w:rPr>
-        <w:t xml:space="preserve">, </w:t>
-      </w:r>
-      <w:proofErr w:type="spellStart"/>
-      <w:r>
-        <w:rPr>
-          <w:rFonts w:hint="eastAsia"/>
-        </w:rPr>
-        <w:t>os_cfg.h</w:t>
-      </w:r>
-      <w:proofErr w:type="spellEnd"/>
-      <w:r>
-        <w:rPr>
-          <w:rFonts w:hint="eastAsia"/>
-        </w:rPr>
-        <w:t xml:space="preserve"> in to </w:t>
+        <w:t xml:space="preserve"> cpu_cfg.h, os_cfg.h in to </w:t>
       </w:r>
       <w:r>
         <w:t>STM32F429_Discovery_uCOSii\Project</w:t>
@@ -2229,9 +2016,6 @@
         <w:pStyle w:val="ListParagraph"/>
         <w:ind w:left="360" w:firstLineChars="0" w:firstLine="0"/>
         <w:jc w:val="left"/>
-        <w:rPr>
-          <w:rFonts w:hint="eastAsia"/>
-        </w:rPr>
       </w:pPr>
       <w:r>
         <w:rPr>
@@ -2336,35 +2120,13 @@
         <w:rPr>
           <w:rFonts w:hint="eastAsia"/>
         </w:rPr>
-        <w:t>Change file User/</w:t>
-      </w:r>
-      <w:proofErr w:type="spellStart"/>
-      <w:r>
-        <w:rPr>
-          <w:rFonts w:hint="eastAsia"/>
-        </w:rPr>
-        <w:t>cpu_cfg.h</w:t>
-      </w:r>
-      <w:proofErr w:type="spellEnd"/>
-      <w:r>
-        <w:rPr>
-          <w:rFonts w:hint="eastAsia"/>
-        </w:rPr>
-        <w:t xml:space="preserve"> line 99 </w:t>
+        <w:t xml:space="preserve">Change file User/cpu_cfg.h line 99 </w:t>
       </w:r>
       <w:r>
         <w:t>“</w:t>
       </w:r>
       <w:r>
-        <w:t>#</w:t>
-      </w:r>
-      <w:proofErr w:type="gramStart"/>
-      <w:r>
-        <w:t>define  CPU</w:t>
-      </w:r>
-      <w:proofErr w:type="gramEnd"/>
-      <w:r>
-        <w:t>_CFG_TS_32_EN                       DEF_</w:t>
+        <w:t>#define  CPU_CFG_TS_32_EN                       DEF_</w:t>
       </w:r>
       <w:r>
         <w:rPr>
@@ -2388,10 +2150,7 @@
         <w:t>“</w:t>
       </w:r>
       <w:r>
-        <w:t xml:space="preserve">#define  CPU_CFG_TS_32_EN                       </w:t>
-      </w:r>
-      <w:r>
-        <w:t>DEF_DISABLED</w:t>
+        <w:t>#define  CPU_CFG_TS_32_EN                       DEF_DISABLED</w:t>
       </w:r>
       <w:r>
         <w:t>”</w:t>
@@ -2401,117 +2160,328 @@
       <w:pPr>
         <w:pStyle w:val="ListParagraph"/>
         <w:ind w:left="360" w:firstLineChars="0" w:firstLine="0"/>
+        <w:jc w:val="left"/>
+      </w:pPr>
+    </w:p>
+    <w:p>
+      <w:pPr>
+        <w:pStyle w:val="ListParagraph"/>
+        <w:ind w:left="360" w:firstLineChars="0" w:firstLine="0"/>
+        <w:jc w:val="left"/>
+      </w:pPr>
+      <w:r>
+        <w:rPr>
+          <w:rFonts w:hint="eastAsia"/>
+        </w:rPr>
+        <w:t>Change file User/os_cfg.h</w:t>
+      </w:r>
+      <w:r>
+        <w:t xml:space="preserve"> </w:t>
+      </w:r>
+      <w:r>
+        <w:rPr>
+          <w:rFonts w:hint="eastAsia"/>
+        </w:rPr>
+        <w:t>l</w:t>
+      </w:r>
+      <w:r>
+        <w:rPr>
+          <w:rFonts w:hint="eastAsia"/>
+        </w:rPr>
+        <w:t xml:space="preserve">ine 30 </w:t>
+      </w:r>
+      <w:r>
+        <w:t>“</w:t>
+      </w:r>
+      <w:r>
+        <w:t>#d</w:t>
+      </w:r>
+      <w:r>
+        <w:t>efine OS_APP_HOOKS_EN</w:t>
+      </w:r>
+      <w:r>
+        <w:rPr>
+          <w:rFonts w:hint="eastAsia"/>
+        </w:rPr>
+        <w:t xml:space="preserve">  </w:t>
+      </w:r>
+      <w:r>
+        <w:t xml:space="preserve"> </w:t>
+      </w:r>
+      <w:r>
+        <w:rPr>
+          <w:rFonts w:hint="eastAsia"/>
+        </w:rPr>
+        <w:t>1</w:t>
+      </w:r>
+      <w:r>
+        <w:t>u</w:t>
+      </w:r>
+      <w:r>
+        <w:t>”</w:t>
+      </w:r>
+      <w:r>
+        <w:rPr>
+          <w:rFonts w:hint="eastAsia"/>
+        </w:rPr>
+        <w:t xml:space="preserve"> to </w:t>
+      </w:r>
+      <w:r>
+        <w:t>“</w:t>
+      </w:r>
+      <w:r>
+        <w:t>#d</w:t>
+      </w:r>
+      <w:r>
+        <w:t xml:space="preserve">efine OS_APP_HOOKS_EN </w:t>
+      </w:r>
+      <w:r>
+        <w:rPr>
+          <w:rFonts w:hint="eastAsia"/>
+        </w:rPr>
+        <w:t xml:space="preserve"> </w:t>
+      </w:r>
+      <w:r>
+        <w:t>0u</w:t>
+      </w:r>
+      <w:r>
+        <w:t>”</w:t>
+      </w:r>
+    </w:p>
+    <w:p>
+      <w:pPr>
+        <w:pStyle w:val="ListParagraph"/>
+        <w:ind w:left="360" w:firstLineChars="0" w:firstLine="0"/>
+        <w:jc w:val="left"/>
+      </w:pPr>
+    </w:p>
+    <w:p>
+      <w:pPr>
+        <w:pStyle w:val="ListParagraph"/>
+        <w:numPr>
+          <w:ilvl w:val="0"/>
+          <w:numId w:val="1"/>
+        </w:numPr>
+        <w:ind w:firstLineChars="0"/>
+        <w:jc w:val="left"/>
+      </w:pPr>
+      <w:r>
+        <w:t>Using ucos create task, here will meet some exceptions, follow to see how.</w:t>
+      </w:r>
+    </w:p>
+    <w:p>
+      <w:pPr>
+        <w:pStyle w:val="ListParagraph"/>
+        <w:ind w:left="360" w:firstLineChars="0" w:firstLine="0"/>
+        <w:jc w:val="left"/>
+      </w:pPr>
+      <w:r>
+        <w:t>Create simple task by:</w:t>
+      </w:r>
+    </w:p>
+    <w:p>
+      <w:pPr>
+        <w:pStyle w:val="ListParagraph"/>
+        <w:ind w:left="360" w:firstLineChars="0" w:firstLine="0"/>
+        <w:jc w:val="left"/>
+      </w:pPr>
+      <w:r>
+        <w:t>led_init();</w:t>
+      </w:r>
+    </w:p>
+    <w:p>
+      <w:pPr>
+        <w:ind w:firstLine="360"/>
+        <w:jc w:val="left"/>
+      </w:pPr>
+      <w:r>
+        <w:t>OSInit();</w:t>
+      </w:r>
+    </w:p>
+    <w:p>
+      <w:pPr>
+        <w:ind w:firstLine="360"/>
+        <w:jc w:val="left"/>
+      </w:pPr>
+      <w:r>
+        <w:t>OSTaskCreate(led_blink_task, 0, &amp;led_blink_task_stk[LED_BLINK_STK_SIZE-1],10);</w:t>
+      </w:r>
+    </w:p>
+    <w:p>
+      <w:pPr>
+        <w:ind w:firstLine="360"/>
+        <w:jc w:val="left"/>
+      </w:pPr>
+      <w:r>
+        <w:t>OSStart();</w:t>
+      </w:r>
+    </w:p>
+    <w:p>
+      <w:pPr>
+        <w:ind w:firstLine="360"/>
+        <w:jc w:val="left"/>
+      </w:pPr>
+      <w:r>
+        <w:t>Refer to project to check detail.</w:t>
+      </w:r>
+    </w:p>
+    <w:p>
+      <w:pPr>
+        <w:ind w:firstLine="360"/>
+        <w:jc w:val="left"/>
+      </w:pPr>
+    </w:p>
+    <w:p>
+      <w:pPr>
+        <w:ind w:firstLine="360"/>
+        <w:jc w:val="left"/>
+      </w:pPr>
+      <w:r>
+        <w:t>Exceptions:</w:t>
+      </w:r>
+    </w:p>
+    <w:p>
+      <w:pPr>
+        <w:pStyle w:val="ListParagraph"/>
+        <w:numPr>
+          <w:ilvl w:val="0"/>
+          <w:numId w:val="6"/>
+        </w:numPr>
+        <w:ind w:firstLineChars="0"/>
+        <w:jc w:val="left"/>
+      </w:pPr>
+      <w:r>
+        <w:rPr>
+          <w:rFonts w:hint="eastAsia"/>
+        </w:rPr>
+        <w:lastRenderedPageBreak/>
+        <w:t xml:space="preserve">After OSStart() led not blink, tracking to </w:t>
+      </w:r>
+      <w:r>
+        <w:t>“</w:t>
+      </w:r>
+      <w:r>
+        <w:t>OSStartHang</w:t>
+      </w:r>
+      <w:r>
+        <w:t>” in os_cpu_a.asm, means system hanging infinitely.</w:t>
+      </w:r>
+    </w:p>
+    <w:p>
+      <w:pPr>
+        <w:pStyle w:val="ListParagraph"/>
+        <w:ind w:left="720" w:firstLineChars="0" w:firstLine="0"/>
+        <w:jc w:val="left"/>
+      </w:pPr>
+    </w:p>
+    <w:p>
+      <w:pPr>
+        <w:pStyle w:val="ListParagraph"/>
+        <w:ind w:left="720" w:firstLineChars="0" w:firstLine="0"/>
+        <w:jc w:val="left"/>
+      </w:pPr>
+      <w:r>
+        <w:t>Solution:</w:t>
+      </w:r>
+    </w:p>
+    <w:p>
+      <w:pPr>
+        <w:pStyle w:val="ListParagraph"/>
+        <w:ind w:left="720" w:firstLineChars="0" w:firstLine="0"/>
+        <w:jc w:val="left"/>
+      </w:pPr>
+      <w:r>
+        <w:t>C</w:t>
+      </w:r>
+      <w:r>
+        <w:t>hange all “</w:t>
+      </w:r>
+      <w:r>
+        <w:t>PendSV_Handler</w:t>
+      </w:r>
+      <w:r>
+        <w:t>”(</w:t>
+      </w:r>
+      <w:r>
+        <w:t>line: 83, 232, 233</w:t>
+      </w:r>
+      <w:r>
+        <w:t>) in file startup_stm32f429_439xx.s to “</w:t>
+      </w:r>
+      <w:r>
+        <w:t>OS_CPU_PendSVHandler</w:t>
+      </w:r>
+      <w:r>
+        <w:t xml:space="preserve">” in order to match with os_cpu_a.asm and </w:t>
+      </w:r>
+      <w:r>
+        <w:t>os_cpu.h</w:t>
+      </w:r>
+      <w:r>
+        <w:t>, this is only one simple solution. But it can work.</w:t>
+      </w:r>
+    </w:p>
+    <w:p>
+      <w:pPr>
+        <w:pStyle w:val="ListParagraph"/>
+        <w:ind w:left="720" w:firstLineChars="0" w:firstLine="0"/>
+        <w:jc w:val="left"/>
+      </w:pPr>
+    </w:p>
+    <w:p>
+      <w:pPr>
+        <w:pStyle w:val="ListParagraph"/>
+        <w:numPr>
+          <w:ilvl w:val="0"/>
+          <w:numId w:val="6"/>
+        </w:numPr>
+        <w:ind w:firstLineChars="0"/>
+        <w:jc w:val="left"/>
+      </w:pPr>
+      <w:r>
+        <w:t xml:space="preserve">In (1), we are still using Delay(); to delay time, ucos has provide OSTimeDly() and </w:t>
+      </w:r>
+      <w:r>
+        <w:t>OSTimeDly</w:t>
+      </w:r>
+      <w:r>
+        <w:t>HMSM</w:t>
+      </w:r>
+      <w:r>
+        <w:t>()</w:t>
+      </w:r>
+      <w:r>
+        <w:t>; if direct use this function replace with Delay(); led will not blink;</w:t>
+      </w:r>
+    </w:p>
+    <w:p>
+      <w:pPr>
+        <w:pStyle w:val="ListParagraph"/>
+        <w:ind w:left="720" w:firstLineChars="0" w:firstLine="0"/>
+        <w:jc w:val="left"/>
+      </w:pPr>
+    </w:p>
+    <w:p>
+      <w:pPr>
+        <w:pStyle w:val="ListParagraph"/>
+        <w:ind w:left="720" w:firstLineChars="0" w:firstLine="0"/>
+        <w:jc w:val="left"/>
+      </w:pPr>
+      <w:r>
+        <w:rPr>
+          <w:rFonts w:hint="eastAsia"/>
+        </w:rPr>
+        <w:t>Solution:</w:t>
+      </w:r>
+    </w:p>
+    <w:p>
+      <w:pPr>
+        <w:pStyle w:val="ListParagraph"/>
+        <w:ind w:left="720" w:firstLineChars="0" w:firstLine="0"/>
         <w:jc w:val="left"/>
       </w:pPr>
       <w:bookmarkStart w:id="0" w:name="_GoBack"/>
       <w:bookmarkEnd w:id="0"/>
-    </w:p>
-    <w:p>
-      <w:pPr>
-        <w:pStyle w:val="ListParagraph"/>
-        <w:ind w:left="360" w:firstLineChars="0" w:firstLine="0"/>
-        <w:jc w:val="left"/>
-        <w:rPr>
-          <w:rFonts w:hint="eastAsia"/>
-        </w:rPr>
-      </w:pPr>
-      <w:r>
-        <w:rPr>
-          <w:rFonts w:hint="eastAsia"/>
-        </w:rPr>
-        <w:t>Change file User/</w:t>
-      </w:r>
-      <w:proofErr w:type="spellStart"/>
-      <w:r>
-        <w:rPr>
-          <w:rFonts w:hint="eastAsia"/>
-        </w:rPr>
-        <w:t>os</w:t>
-      </w:r>
-      <w:r>
-        <w:rPr>
-          <w:rFonts w:hint="eastAsia"/>
-        </w:rPr>
-        <w:t>_cfg.h</w:t>
-      </w:r>
-      <w:proofErr w:type="spellEnd"/>
-      <w:r>
-        <w:t xml:space="preserve"> </w:t>
-      </w:r>
-      <w:r>
-        <w:rPr>
-          <w:rFonts w:hint="eastAsia"/>
-        </w:rPr>
-        <w:t>l</w:t>
-      </w:r>
-      <w:r>
-        <w:rPr>
-          <w:rFonts w:hint="eastAsia"/>
-        </w:rPr>
-        <w:t xml:space="preserve">ine 30 </w:t>
-      </w:r>
-      <w:r>
-        <w:t>“</w:t>
-      </w:r>
-      <w:r>
-        <w:t>#d</w:t>
-      </w:r>
-      <w:r>
-        <w:t>efine OS_APP_HOOKS_EN</w:t>
-      </w:r>
-      <w:r>
-        <w:rPr>
-          <w:rFonts w:hint="eastAsia"/>
-        </w:rPr>
-        <w:t xml:space="preserve">  </w:t>
-      </w:r>
-      <w:r>
-        <w:t xml:space="preserve"> </w:t>
-      </w:r>
-      <w:r>
-        <w:rPr>
-          <w:rFonts w:hint="eastAsia"/>
-        </w:rPr>
-        <w:t>1</w:t>
-      </w:r>
-      <w:r>
-        <w:t>u</w:t>
-      </w:r>
-      <w:r>
-        <w:t>”</w:t>
-      </w:r>
-      <w:r>
-        <w:rPr>
-          <w:rFonts w:hint="eastAsia"/>
-        </w:rPr>
-        <w:t xml:space="preserve"> to </w:t>
-      </w:r>
-      <w:r>
-        <w:t>“</w:t>
-      </w:r>
-      <w:r>
-        <w:t>#d</w:t>
-      </w:r>
-      <w:r>
-        <w:t>efine OS_APP_HOOKS_</w:t>
-      </w:r>
-      <w:proofErr w:type="gramStart"/>
-      <w:r>
-        <w:t xml:space="preserve">EN </w:t>
-      </w:r>
-      <w:r>
-        <w:rPr>
-          <w:rFonts w:hint="eastAsia"/>
-        </w:rPr>
-        <w:t xml:space="preserve"> </w:t>
-      </w:r>
-      <w:r>
-        <w:t>0u</w:t>
-      </w:r>
-      <w:proofErr w:type="gramEnd"/>
-      <w:r>
-        <w:t>”</w:t>
-      </w:r>
     </w:p>
     <w:sectPr>
       <w:pgSz w:w="11906" w:h="16838"/>
@@ -2793,6 +2763,95 @@
     </w:lvl>
   </w:abstractNum>
   <w:abstractNum w:abstractNumId="3" w15:restartNumberingAfterBreak="0">
+    <w:nsid w:val="73C638A1"/>
+    <w:multiLevelType w:val="hybridMultilevel"/>
+    <w:tmpl w:val="C0DE899C"/>
+    <w:lvl w:ilvl="0" w:tplc="CED2E5D6">
+      <w:start w:val="1"/>
+      <w:numFmt w:val="decimal"/>
+      <w:lvlText w:val="(%1)"/>
+      <w:lvlJc w:val="left"/>
+      <w:pPr>
+        <w:ind w:left="720" w:hanging="360"/>
+      </w:pPr>
+      <w:rPr>
+        <w:rFonts w:hint="default"/>
+      </w:rPr>
+    </w:lvl>
+    <w:lvl w:ilvl="1" w:tplc="04090019" w:tentative="1">
+      <w:start w:val="1"/>
+      <w:numFmt w:val="lowerLetter"/>
+      <w:lvlText w:val="%2)"/>
+      <w:lvlJc w:val="left"/>
+      <w:pPr>
+        <w:ind w:left="1200" w:hanging="420"/>
+      </w:pPr>
+    </w:lvl>
+    <w:lvl w:ilvl="2" w:tplc="0409001B" w:tentative="1">
+      <w:start w:val="1"/>
+      <w:numFmt w:val="lowerRoman"/>
+      <w:lvlText w:val="%3."/>
+      <w:lvlJc w:val="right"/>
+      <w:pPr>
+        <w:ind w:left="1620" w:hanging="420"/>
+      </w:pPr>
+    </w:lvl>
+    <w:lvl w:ilvl="3" w:tplc="0409000F" w:tentative="1">
+      <w:start w:val="1"/>
+      <w:numFmt w:val="decimal"/>
+      <w:lvlText w:val="%4."/>
+      <w:lvlJc w:val="left"/>
+      <w:pPr>
+        <w:ind w:left="2040" w:hanging="420"/>
+      </w:pPr>
+    </w:lvl>
+    <w:lvl w:ilvl="4" w:tplc="04090019" w:tentative="1">
+      <w:start w:val="1"/>
+      <w:numFmt w:val="lowerLetter"/>
+      <w:lvlText w:val="%5)"/>
+      <w:lvlJc w:val="left"/>
+      <w:pPr>
+        <w:ind w:left="2460" w:hanging="420"/>
+      </w:pPr>
+    </w:lvl>
+    <w:lvl w:ilvl="5" w:tplc="0409001B" w:tentative="1">
+      <w:start w:val="1"/>
+      <w:numFmt w:val="lowerRoman"/>
+      <w:lvlText w:val="%6."/>
+      <w:lvlJc w:val="right"/>
+      <w:pPr>
+        <w:ind w:left="2880" w:hanging="420"/>
+      </w:pPr>
+    </w:lvl>
+    <w:lvl w:ilvl="6" w:tplc="0409000F" w:tentative="1">
+      <w:start w:val="1"/>
+      <w:numFmt w:val="decimal"/>
+      <w:lvlText w:val="%7."/>
+      <w:lvlJc w:val="left"/>
+      <w:pPr>
+        <w:ind w:left="3300" w:hanging="420"/>
+      </w:pPr>
+    </w:lvl>
+    <w:lvl w:ilvl="7" w:tplc="04090019" w:tentative="1">
+      <w:start w:val="1"/>
+      <w:numFmt w:val="lowerLetter"/>
+      <w:lvlText w:val="%8)"/>
+      <w:lvlJc w:val="left"/>
+      <w:pPr>
+        <w:ind w:left="3720" w:hanging="420"/>
+      </w:pPr>
+    </w:lvl>
+    <w:lvl w:ilvl="8" w:tplc="0409001B" w:tentative="1">
+      <w:start w:val="1"/>
+      <w:numFmt w:val="lowerRoman"/>
+      <w:lvlText w:val="%9."/>
+      <w:lvlJc w:val="right"/>
+      <w:pPr>
+        <w:ind w:left="4140" w:hanging="420"/>
+      </w:pPr>
+    </w:lvl>
+  </w:abstractNum>
+  <w:abstractNum w:abstractNumId="4" w15:restartNumberingAfterBreak="0">
     <w:nsid w:val="7CFC2333"/>
     <w:multiLevelType w:val="hybridMultilevel"/>
     <w:tmpl w:val="310CFEBC"/>
@@ -2881,8 +2940,97 @@
       </w:pPr>
     </w:lvl>
   </w:abstractNum>
+  <w:abstractNum w:abstractNumId="5" w15:restartNumberingAfterBreak="0">
+    <w:nsid w:val="7D2D70ED"/>
+    <w:multiLevelType w:val="hybridMultilevel"/>
+    <w:tmpl w:val="269CA6EE"/>
+    <w:lvl w:ilvl="0" w:tplc="85EC56F4">
+      <w:start w:val="1"/>
+      <w:numFmt w:val="decimal"/>
+      <w:lvlText w:val="(%1)"/>
+      <w:lvlJc w:val="left"/>
+      <w:pPr>
+        <w:ind w:left="720" w:hanging="360"/>
+      </w:pPr>
+      <w:rPr>
+        <w:rFonts w:hint="default"/>
+      </w:rPr>
+    </w:lvl>
+    <w:lvl w:ilvl="1" w:tplc="04090019" w:tentative="1">
+      <w:start w:val="1"/>
+      <w:numFmt w:val="lowerLetter"/>
+      <w:lvlText w:val="%2)"/>
+      <w:lvlJc w:val="left"/>
+      <w:pPr>
+        <w:ind w:left="1200" w:hanging="420"/>
+      </w:pPr>
+    </w:lvl>
+    <w:lvl w:ilvl="2" w:tplc="0409001B" w:tentative="1">
+      <w:start w:val="1"/>
+      <w:numFmt w:val="lowerRoman"/>
+      <w:lvlText w:val="%3."/>
+      <w:lvlJc w:val="right"/>
+      <w:pPr>
+        <w:ind w:left="1620" w:hanging="420"/>
+      </w:pPr>
+    </w:lvl>
+    <w:lvl w:ilvl="3" w:tplc="0409000F" w:tentative="1">
+      <w:start w:val="1"/>
+      <w:numFmt w:val="decimal"/>
+      <w:lvlText w:val="%4."/>
+      <w:lvlJc w:val="left"/>
+      <w:pPr>
+        <w:ind w:left="2040" w:hanging="420"/>
+      </w:pPr>
+    </w:lvl>
+    <w:lvl w:ilvl="4" w:tplc="04090019" w:tentative="1">
+      <w:start w:val="1"/>
+      <w:numFmt w:val="lowerLetter"/>
+      <w:lvlText w:val="%5)"/>
+      <w:lvlJc w:val="left"/>
+      <w:pPr>
+        <w:ind w:left="2460" w:hanging="420"/>
+      </w:pPr>
+    </w:lvl>
+    <w:lvl w:ilvl="5" w:tplc="0409001B" w:tentative="1">
+      <w:start w:val="1"/>
+      <w:numFmt w:val="lowerRoman"/>
+      <w:lvlText w:val="%6."/>
+      <w:lvlJc w:val="right"/>
+      <w:pPr>
+        <w:ind w:left="2880" w:hanging="420"/>
+      </w:pPr>
+    </w:lvl>
+    <w:lvl w:ilvl="6" w:tplc="0409000F" w:tentative="1">
+      <w:start w:val="1"/>
+      <w:numFmt w:val="decimal"/>
+      <w:lvlText w:val="%7."/>
+      <w:lvlJc w:val="left"/>
+      <w:pPr>
+        <w:ind w:left="3300" w:hanging="420"/>
+      </w:pPr>
+    </w:lvl>
+    <w:lvl w:ilvl="7" w:tplc="04090019" w:tentative="1">
+      <w:start w:val="1"/>
+      <w:numFmt w:val="lowerLetter"/>
+      <w:lvlText w:val="%8)"/>
+      <w:lvlJc w:val="left"/>
+      <w:pPr>
+        <w:ind w:left="3720" w:hanging="420"/>
+      </w:pPr>
+    </w:lvl>
+    <w:lvl w:ilvl="8" w:tplc="0409001B" w:tentative="1">
+      <w:start w:val="1"/>
+      <w:numFmt w:val="lowerRoman"/>
+      <w:lvlText w:val="%9."/>
+      <w:lvlJc w:val="right"/>
+      <w:pPr>
+        <w:ind w:left="4140" w:hanging="420"/>
+      </w:pPr>
+    </w:lvl>
+  </w:abstractNum>
   <w:num w:numId="1">
-    <w:abstractNumId w:val="3"/>
+    <w:abstractNumId w:val="4"/>
   </w:num>
   <w:num w:numId="2">
     <w:abstractNumId w:val="2"/>
@@ -2892,6 +3040,12 @@
   </w:num>
   <w:num w:numId="4">
     <w:abstractNumId w:val="0"/>
+  </w:num>
+  <w:num w:numId="5">
+    <w:abstractNumId w:val="5"/>
+  </w:num>
+  <w:num w:numId="6">
+    <w:abstractNumId w:val="3"/>
   </w:num>
 </w:numbering>
 </file>

</xml_diff>